<commit_message>
Finalización de la historia de usuario 01
</commit_message>
<xml_diff>
--- a/Documento analisis y diseño del proyecto.docx
+++ b/Documento analisis y diseño del proyecto.docx
@@ -1072,7 +1072,6 @@
           <w:sz w:val="22"/>
           <w:szCs w:val="22"/>
         </w:rPr>
-        <w:lastRenderedPageBreak/>
         <w:drawing>
           <wp:inline distT="0" distB="0" distL="0" distR="0" wp14:anchorId="7E4723FF" wp14:editId="204B3832">
             <wp:extent cx="5391150" cy="2990850"/>
@@ -2243,7 +2242,6 @@
           <w:sz w:val="22"/>
           <w:szCs w:val="22"/>
         </w:rPr>
-        <w:lastRenderedPageBreak/>
         <w:t xml:space="preserve">En el movimiento considerar el </w:t>
       </w:r>
       <w:proofErr w:type="spellStart"/>
@@ -3548,7 +3546,7 @@
             </w:rPr>
             <w:id w:val="-710111738"/>
             <w14:checkbox>
-              <w14:checked w14:val="0"/>
+              <w14:checked w14:val="1"/>
               <w14:checkedState w14:val="2612" w14:font="MS Gothic"/>
               <w14:uncheckedState w14:val="2610" w14:font="MS Gothic"/>
             </w14:checkbox>
@@ -3576,7 +3574,7 @@
                     <w:sz w:val="22"/>
                     <w:szCs w:val="22"/>
                   </w:rPr>
-                  <w:t>☐</w:t>
+                  <w:t>☒</w:t>
                 </w:r>
               </w:p>
             </w:tc>
@@ -3681,7 +3679,7 @@
             </w:rPr>
             <w:id w:val="-1327510355"/>
             <w14:checkbox>
-              <w14:checked w14:val="0"/>
+              <w14:checked w14:val="1"/>
               <w14:checkedState w14:val="2612" w14:font="MS Gothic"/>
               <w14:uncheckedState w14:val="2610" w14:font="MS Gothic"/>
             </w14:checkbox>
@@ -3709,7 +3707,7 @@
                     <w:sz w:val="22"/>
                     <w:szCs w:val="22"/>
                   </w:rPr>
-                  <w:t>☐</w:t>
+                  <w:t>☒</w:t>
                 </w:r>
               </w:p>
             </w:tc>
@@ -3814,7 +3812,7 @@
             </w:rPr>
             <w:id w:val="1500080247"/>
             <w14:checkbox>
-              <w14:checked w14:val="0"/>
+              <w14:checked w14:val="1"/>
               <w14:checkedState w14:val="2612" w14:font="MS Gothic"/>
               <w14:uncheckedState w14:val="2610" w14:font="MS Gothic"/>
             </w14:checkbox>
@@ -3842,7 +3840,7 @@
                     <w:sz w:val="22"/>
                     <w:szCs w:val="22"/>
                   </w:rPr>
-                  <w:t>☐</w:t>
+                  <w:t>☒</w:t>
                 </w:r>
               </w:p>
             </w:tc>
@@ -3947,7 +3945,7 @@
             </w:rPr>
             <w:id w:val="1951281977"/>
             <w14:checkbox>
-              <w14:checked w14:val="0"/>
+              <w14:checked w14:val="1"/>
               <w14:checkedState w14:val="2612" w14:font="MS Gothic"/>
               <w14:uncheckedState w14:val="2610" w14:font="MS Gothic"/>
             </w14:checkbox>
@@ -3975,7 +3973,7 @@
                     <w:sz w:val="22"/>
                     <w:szCs w:val="22"/>
                   </w:rPr>
-                  <w:t>☐</w:t>
+                  <w:t>☒</w:t>
                 </w:r>
               </w:p>
             </w:tc>
@@ -5574,6 +5572,7 @@
                 <w:sz w:val="22"/>
                 <w:szCs w:val="22"/>
               </w:rPr>
+              <w:lastRenderedPageBreak/>
               <w:t>T18</w:t>
             </w:r>
           </w:p>

</xml_diff>